<commit_message>
update RMB code and templates and support spread sheet generation
</commit_message>
<xml_diff>
--- a/template.docx
+++ b/template.docx
@@ -394,13 +394,24 @@
                 <w:sz w:val="24"/>
               </w:rPr>
             </w:pPr>
-            <w:r>
-              <w:rPr>
-                <w:rFonts w:ascii="宋体" w:hAnsi="宋体"/>
-                <w:sz w:val="24"/>
-              </w:rPr>
-              <w:t>BN-2018-067</w:t>
-            </w:r>
+            <w:proofErr w:type="gramStart"/>
+            <w:r>
+              <w:rPr>
+                <w:rFonts w:ascii="宋体" w:hAnsi="宋体"/>
+                <w:sz w:val="24"/>
+              </w:rPr>
+              <w:t>{{ contract</w:t>
+            </w:r>
+            <w:proofErr w:type="gramEnd"/>
+            <w:r>
+              <w:rPr>
+                <w:rFonts w:ascii="宋体" w:hAnsi="宋体"/>
+                <w:sz w:val="24"/>
+              </w:rPr>
+              <w:t xml:space="preserve"> }}</w:t>
+            </w:r>
+            <w:bookmarkStart w:id="0" w:name="_GoBack"/>
+            <w:bookmarkEnd w:id="0"/>
           </w:p>
         </w:tc>
         <w:tc>
@@ -848,9 +859,6 @@
         </w:tc>
       </w:tr>
       <w:tr>
-        <w:trPr>
-          <w:cantSplit/>
-        </w:trPr>
         <w:tc>
           <w:tcPr>
             <w:tcW w:w="2127" w:type="dxa"/>
@@ -1263,8 +1271,6 @@
               </w:rPr>
               <w:t>vendor_detail</w:t>
             </w:r>
-            <w:bookmarkStart w:id="0" w:name="_GoBack"/>
-            <w:bookmarkEnd w:id="0"/>
             <w:proofErr w:type="spellEnd"/>
             <w:r>
               <w:rPr>
@@ -1278,7 +1284,7 @@
                 <w:rFonts w:ascii="宋体" w:hAnsi="宋体" w:hint="eastAsia"/>
                 <w:sz w:val="24"/>
               </w:rPr>
-              <w:t>。根据现有情况，综合考虑价格、周期、报价完整度等因素，选择</w:t>
+              <w:t>根据现有情况，综合考虑价格、周期、报价完整度等因素，选择</w:t>
             </w:r>
             <w:r>
               <w:rPr>

</xml_diff>

<commit_message>
auto generate project items and template update.
</commit_message>
<xml_diff>
--- a/template.docx
+++ b/template.docx
@@ -167,18 +167,37 @@
           </w:tcPr>
           <w:p>
             <w:pPr>
-              <w:rPr>
-                <w:rFonts w:ascii="宋体" w:hAnsi="宋体"/>
-                <w:sz w:val="24"/>
-              </w:rPr>
-            </w:pPr>
-            <w:r>
-              <w:rPr>
-                <w:rFonts w:ascii="宋体" w:hAnsi="宋体" w:hint="eastAsia"/>
-                <w:sz w:val="24"/>
-              </w:rPr>
-              <w:t>采购三室</w:t>
-            </w:r>
+              <w:jc w:val="center"/>
+              <w:rPr>
+                <w:rFonts w:ascii="宋体" w:hAnsi="宋体"/>
+                <w:sz w:val="24"/>
+              </w:rPr>
+            </w:pPr>
+            <w:r>
+              <w:rPr>
+                <w:rFonts w:ascii="宋体" w:hAnsi="宋体" w:hint="eastAsia"/>
+                <w:sz w:val="24"/>
+              </w:rPr>
+              <w:t>非金属材料</w:t>
+            </w:r>
+          </w:p>
+          <w:p>
+            <w:pPr>
+              <w:jc w:val="center"/>
+              <w:rPr>
+                <w:rFonts w:ascii="宋体" w:hAnsi="宋体"/>
+                <w:sz w:val="24"/>
+              </w:rPr>
+            </w:pPr>
+            <w:proofErr w:type="gramStart"/>
+            <w:r>
+              <w:rPr>
+                <w:rFonts w:ascii="宋体" w:hAnsi="宋体" w:hint="eastAsia"/>
+                <w:sz w:val="24"/>
+              </w:rPr>
+              <w:t>采购室</w:t>
+            </w:r>
+            <w:proofErr w:type="gramEnd"/>
           </w:p>
         </w:tc>
         <w:tc>
@@ -279,28 +298,30 @@
                 <w:rFonts w:ascii="宋体" w:hAnsi="宋体" w:hint="eastAsia"/>
                 <w:sz w:val="24"/>
               </w:rPr>
-              <w:t>支线</w:t>
-            </w:r>
-            <w:r>
-              <w:rPr>
-                <w:rFonts w:ascii="宋体" w:hAnsi="宋体" w:hint="eastAsia"/>
-                <w:sz w:val="24"/>
-              </w:rPr>
-              <w:t>项目</w:t>
-            </w:r>
-            <w:r>
-              <w:rPr>
-                <w:rFonts w:ascii="宋体" w:hAnsi="宋体" w:hint="eastAsia"/>
-                <w:sz w:val="24"/>
-              </w:rPr>
-              <w:t>标准件</w:t>
-            </w:r>
-            <w:r>
-              <w:rPr>
-                <w:rFonts w:ascii="宋体" w:hAnsi="宋体" w:hint="eastAsia"/>
-                <w:sz w:val="24"/>
-              </w:rPr>
-              <w:t>采购</w:t>
+              <w:t>{</w:t>
+            </w:r>
+            <w:r>
+              <w:rPr>
+                <w:rFonts w:ascii="宋体" w:hAnsi="宋体"/>
+                <w:sz w:val="24"/>
+              </w:rPr>
+              <w:t>{ item</w:t>
+            </w:r>
+            <w:r>
+              <w:rPr>
+                <w:rFonts w:ascii="宋体" w:hAnsi="宋体" w:hint="eastAsia"/>
+                <w:sz w:val="24"/>
+              </w:rPr>
+              <w:t>s</w:t>
+            </w:r>
+            <w:bookmarkStart w:id="0" w:name="_GoBack"/>
+            <w:bookmarkEnd w:id="0"/>
+            <w:r>
+              <w:rPr>
+                <w:rFonts w:ascii="宋体" w:hAnsi="宋体"/>
+                <w:sz w:val="24"/>
+              </w:rPr>
+              <w:t xml:space="preserve"> }}</w:t>
             </w:r>
           </w:p>
         </w:tc>
@@ -410,8 +431,6 @@
               </w:rPr>
               <w:t xml:space="preserve"> }}</w:t>
             </w:r>
-            <w:bookmarkStart w:id="0" w:name="_GoBack"/>
-            <w:bookmarkEnd w:id="0"/>
           </w:p>
         </w:tc>
         <w:tc>
@@ -459,7 +478,7 @@
                 <w:rFonts w:ascii="宋体" w:hAnsi="宋体"/>
                 <w:sz w:val="24"/>
               </w:rPr>
-              <w:t xml:space="preserve"> {{ total }}</w:t>
+              <w:t>{{ total }}</w:t>
             </w:r>
           </w:p>
         </w:tc>

</xml_diff>

<commit_message>
dollar support and powerful input tooling
</commit_message>
<xml_diff>
--- a/template.docx
+++ b/template.docx
@@ -60,7 +60,7 @@
           <w:kern w:val="0"/>
           <w:sz w:val="24"/>
         </w:rPr>
-        <w:t xml:space="preserve">                                  填表日期：</w:t>
+        <w:t xml:space="preserve">                                 填表日期：</w:t>
       </w:r>
       <w:r>
         <w:rPr>
@@ -68,7 +68,15 @@
           <w:kern w:val="0"/>
           <w:sz w:val="24"/>
         </w:rPr>
-        <w:t>2018</w:t>
+        <w:t>201</w:t>
+      </w:r>
+      <w:r>
+        <w:rPr>
+          <w:rFonts w:ascii="宋体" w:hAnsi="宋体" w:cs="ËÎÌå"/>
+          <w:kern w:val="0"/>
+          <w:sz w:val="24"/>
+        </w:rPr>
+        <w:t>9</w:t>
       </w:r>
       <w:r>
         <w:rPr>
@@ -84,7 +92,7 @@
           <w:kern w:val="0"/>
           <w:sz w:val="24"/>
         </w:rPr>
-        <w:t>M</w:t>
+        <w:t>1</w:t>
       </w:r>
       <w:r>
         <w:rPr>
@@ -96,11 +104,11 @@
       </w:r>
       <w:r>
         <w:rPr>
-          <w:rFonts w:ascii="宋体" w:hAnsi="宋体" w:cs="ËÎÌå" w:hint="eastAsia"/>
+          <w:rFonts w:ascii="宋体" w:hAnsi="宋体" w:cs="ËÎÌå"/>
           <w:kern w:val="0"/>
           <w:sz w:val="24"/>
         </w:rPr>
-        <w:t>D</w:t>
+        <w:t>11</w:t>
       </w:r>
       <w:r>
         <w:rPr>
@@ -178,7 +186,7 @@
                 <w:rFonts w:ascii="宋体" w:hAnsi="宋体" w:hint="eastAsia"/>
                 <w:sz w:val="24"/>
               </w:rPr>
-              <w:t>非金属材料</w:t>
+              <w:t>金属材料</w:t>
             </w:r>
           </w:p>
           <w:p>
@@ -314,14 +322,19 @@
               </w:rPr>
               <w:t>s</w:t>
             </w:r>
-            <w:bookmarkStart w:id="0" w:name="_GoBack"/>
-            <w:bookmarkEnd w:id="0"/>
             <w:r>
               <w:rPr>
                 <w:rFonts w:ascii="宋体" w:hAnsi="宋体"/>
                 <w:sz w:val="24"/>
               </w:rPr>
               <w:t xml:space="preserve"> }}</w:t>
+            </w:r>
+            <w:r>
+              <w:rPr>
+                <w:rFonts w:ascii="宋体" w:hAnsi="宋体" w:hint="eastAsia"/>
+                <w:sz w:val="24"/>
+              </w:rPr>
+              <w:t>标准件材料采购</w:t>
             </w:r>
           </w:p>
         </w:tc>
@@ -415,21 +428,12 @@
                 <w:sz w:val="24"/>
               </w:rPr>
             </w:pPr>
-            <w:proofErr w:type="gramStart"/>
-            <w:r>
-              <w:rPr>
-                <w:rFonts w:ascii="宋体" w:hAnsi="宋体"/>
-                <w:sz w:val="24"/>
-              </w:rPr>
-              <w:t>{{ contract</w:t>
-            </w:r>
-            <w:proofErr w:type="gramEnd"/>
-            <w:r>
-              <w:rPr>
-                <w:rFonts w:ascii="宋体" w:hAnsi="宋体"/>
-                <w:sz w:val="24"/>
-              </w:rPr>
-              <w:t xml:space="preserve"> }}</w:t>
+            <w:r>
+              <w:rPr>
+                <w:rFonts w:ascii="宋体" w:hAnsi="宋体"/>
+                <w:sz w:val="24"/>
+              </w:rPr>
+              <w:t>{{ contract }}</w:t>
             </w:r>
           </w:p>
         </w:tc>
@@ -468,17 +472,33 @@
             </w:pPr>
             <w:r>
               <w:rPr>
-                <w:rFonts w:ascii="宋体" w:hAnsi="宋体" w:hint="eastAsia"/>
-                <w:sz w:val="24"/>
-              </w:rPr>
-              <w:t>￥</w:t>
-            </w:r>
-            <w:r>
-              <w:rPr>
-                <w:rFonts w:ascii="宋体" w:hAnsi="宋体"/>
-                <w:sz w:val="24"/>
-              </w:rPr>
-              <w:t>{{ total }}</w:t>
+                <w:rFonts w:ascii="宋体" w:hAnsi="宋体"/>
+                <w:sz w:val="24"/>
+              </w:rPr>
+              <w:t>{{ total</w:t>
+            </w:r>
+            <w:r>
+              <w:rPr>
+                <w:rFonts w:ascii="宋体" w:hAnsi="宋体"/>
+                <w:sz w:val="24"/>
+              </w:rPr>
+              <w:t>_sho</w:t>
+            </w:r>
+            <w:bookmarkStart w:id="0" w:name="_GoBack"/>
+            <w:bookmarkEnd w:id="0"/>
+            <w:r>
+              <w:rPr>
+                <w:rFonts w:ascii="宋体" w:hAnsi="宋体"/>
+                <w:sz w:val="24"/>
+              </w:rPr>
+              <w:t>rt</w:t>
+            </w:r>
+            <w:r>
+              <w:rPr>
+                <w:rFonts w:ascii="宋体" w:hAnsi="宋体"/>
+                <w:sz w:val="24"/>
+              </w:rPr>
+              <w:t xml:space="preserve"> }}</w:t>
             </w:r>
           </w:p>
         </w:tc>
@@ -912,11 +932,43 @@
                 <w:rFonts w:ascii="宋体" w:hAnsi="宋体" w:hint="eastAsia"/>
                 <w:sz w:val="24"/>
               </w:rPr>
+              <w:t>询价单：</w:t>
+            </w:r>
+            <w:r>
+              <w:rPr>
+                <w:rFonts w:ascii="宋体" w:hAnsi="宋体" w:hint="eastAsia"/>
+                <w:sz w:val="24"/>
+              </w:rPr>
+              <w:t>1229-0108美标件</w:t>
+            </w:r>
+          </w:p>
+          <w:p>
+            <w:pPr>
+              <w:spacing w:line="300" w:lineRule="exact"/>
+              <w:rPr>
+                <w:rFonts w:ascii="宋体" w:hAnsi="宋体"/>
+                <w:sz w:val="24"/>
+              </w:rPr>
+            </w:pPr>
+            <w:r>
+              <w:rPr>
+                <w:rFonts w:ascii="宋体" w:hAnsi="宋体" w:hint="eastAsia"/>
+                <w:sz w:val="24"/>
+              </w:rPr>
               <w:t>供应商报价：</w:t>
             </w:r>
           </w:p>
           <w:p>
             <w:pPr>
+              <w:spacing w:line="300" w:lineRule="exact"/>
+              <w:rPr>
+                <w:rFonts w:ascii="宋体" w:hAnsi="宋体"/>
+                <w:sz w:val="24"/>
+              </w:rPr>
+            </w:pPr>
+          </w:p>
+          <w:p>
+            <w:pPr>
               <w:rPr>
                 <w:rFonts w:ascii="宋体" w:hAnsi="宋体"/>
                 <w:sz w:val="24"/>
@@ -948,7 +1000,23 @@
                 <w:rFonts w:ascii="宋体" w:hAnsi="宋体"/>
                 <w:sz w:val="24"/>
               </w:rPr>
-              <w:t xml:space="preserve"> detail }}</w:t>
+              <w:t xml:space="preserve"> </w:t>
+            </w:r>
+            <w:proofErr w:type="gramStart"/>
+            <w:r>
+              <w:rPr>
+                <w:rFonts w:ascii="宋体" w:hAnsi="宋体"/>
+                <w:sz w:val="24"/>
+              </w:rPr>
+              <w:t>detail }</w:t>
+            </w:r>
+            <w:proofErr w:type="gramEnd"/>
+            <w:r>
+              <w:rPr>
+                <w:rFonts w:ascii="宋体" w:hAnsi="宋体"/>
+                <w:sz w:val="24"/>
+              </w:rPr>
+              <w:t>}</w:t>
             </w:r>
           </w:p>
           <w:p>
@@ -1030,7 +1098,7 @@
                 <w:rFonts w:ascii="宋体" w:hAnsi="宋体" w:hint="eastAsia"/>
                 <w:sz w:val="24"/>
               </w:rPr>
-              <w:t>报价人民币</w:t>
+              <w:t>报价</w:t>
             </w:r>
             <w:r>
               <w:rPr>
@@ -1112,14 +1180,21 @@
                 <w:rFonts w:ascii="宋体" w:hAnsi="宋体" w:hint="eastAsia"/>
                 <w:sz w:val="24"/>
               </w:rPr>
-              <w:t>物流中心自2018年</w:t>
-            </w:r>
-            <w:r>
-              <w:rPr>
-                <w:rFonts w:ascii="宋体" w:hAnsi="宋体" w:hint="eastAsia"/>
-                <w:sz w:val="24"/>
-              </w:rPr>
-              <w:t>M</w:t>
+              <w:t>采供物流中心</w:t>
+            </w:r>
+            <w:r>
+              <w:rPr>
+                <w:rFonts w:ascii="宋体" w:hAnsi="宋体" w:hint="eastAsia"/>
+                <w:sz w:val="24"/>
+              </w:rPr>
+              <w:t>自2018年</w:t>
+            </w:r>
+            <w:r>
+              <w:rPr>
+                <w:rFonts w:ascii="宋体" w:hAnsi="宋体"/>
+                <w:sz w:val="24"/>
+              </w:rPr>
+              <w:t>12</w:t>
             </w:r>
             <w:r>
               <w:rPr>
@@ -1130,10 +1205,10 @@
             </w:r>
             <w:r>
               <w:rPr>
-                <w:rFonts w:ascii="宋体" w:hAnsi="宋体" w:hint="eastAsia"/>
-                <w:sz w:val="24"/>
-              </w:rPr>
-              <w:t>D</w:t>
+                <w:rFonts w:ascii="宋体" w:hAnsi="宋体"/>
+                <w:sz w:val="24"/>
+              </w:rPr>
+              <w:t>29</w:t>
             </w:r>
             <w:r>
               <w:rPr>
@@ -1191,14 +1266,28 @@
                 <w:rFonts w:ascii="宋体" w:hAnsi="宋体" w:hint="eastAsia"/>
                 <w:sz w:val="24"/>
               </w:rPr>
-              <w:t>家供应商进行询价，截止至2018年</w:t>
-            </w:r>
-            <w:r>
-              <w:rPr>
-                <w:rFonts w:ascii="宋体" w:hAnsi="宋体" w:hint="eastAsia"/>
-                <w:sz w:val="24"/>
-              </w:rPr>
-              <w:t>M</w:t>
+              <w:t>家供应商进行询价，截止至201</w:t>
+            </w:r>
+            <w:r>
+              <w:rPr>
+                <w:rFonts w:ascii="宋体" w:hAnsi="宋体"/>
+                <w:sz w:val="24"/>
+              </w:rPr>
+              <w:t>9</w:t>
+            </w:r>
+            <w:r>
+              <w:rPr>
+                <w:rFonts w:ascii="宋体" w:hAnsi="宋体" w:hint="eastAsia"/>
+                <w:sz w:val="24"/>
+              </w:rPr>
+              <w:t>8年</w:t>
+            </w:r>
+            <w:r>
+              <w:rPr>
+                <w:rFonts w:ascii="宋体" w:hAnsi="宋体"/>
+                <w:sz w:val="24"/>
+              </w:rPr>
+              <w:t>1</w:t>
             </w:r>
             <w:r>
               <w:rPr>
@@ -1209,10 +1298,10 @@
             </w:r>
             <w:r>
               <w:rPr>
-                <w:rFonts w:ascii="宋体" w:hAnsi="宋体" w:hint="eastAsia"/>
-                <w:sz w:val="24"/>
-              </w:rPr>
-              <w:t>D</w:t>
+                <w:rFonts w:ascii="宋体" w:hAnsi="宋体"/>
+                <w:sz w:val="24"/>
+              </w:rPr>
+              <w:t>10</w:t>
             </w:r>
             <w:r>
               <w:rPr>
@@ -1303,7 +1392,21 @@
                 <w:rFonts w:ascii="宋体" w:hAnsi="宋体" w:hint="eastAsia"/>
                 <w:sz w:val="24"/>
               </w:rPr>
-              <w:t>根据现有情况，综合考虑价格、周期、报价完整度等因素，选择</w:t>
+              <w:t>根据现有</w:t>
+            </w:r>
+            <w:r>
+              <w:rPr>
+                <w:rFonts w:ascii="宋体" w:hAnsi="宋体" w:hint="eastAsia"/>
+                <w:sz w:val="24"/>
+              </w:rPr>
+              <w:t>报价</w:t>
+            </w:r>
+            <w:r>
+              <w:rPr>
+                <w:rFonts w:ascii="宋体" w:hAnsi="宋体" w:hint="eastAsia"/>
+                <w:sz w:val="24"/>
+              </w:rPr>
+              <w:t>，综合考虑价格、周期、报价完整度等因素，选择</w:t>
             </w:r>
             <w:r>
               <w:rPr>

</xml_diff>

<commit_message>
move all output to data folder
</commit_message>
<xml_diff>
--- a/template.docx
+++ b/template.docx
@@ -1,6 +1,6 @@
 
 <file path=word/document.xml><?xml version="1.0" encoding="utf-8"?>
-<w:document xmlns:wpc="http://schemas.microsoft.com/office/word/2010/wordprocessingCanvas" xmlns:mc="http://schemas.openxmlformats.org/markup-compatibility/2006" xmlns:o="urn:schemas-microsoft-com:office:office" xmlns:r="http://schemas.openxmlformats.org/officeDocument/2006/relationships" xmlns:m="http://schemas.openxmlformats.org/officeDocument/2006/math" xmlns:v="urn:schemas-microsoft-com:vml" xmlns:wp14="http://schemas.microsoft.com/office/word/2010/wordprocessingDrawing" xmlns:wp="http://schemas.openxmlformats.org/drawingml/2006/wordprocessingDrawing" xmlns:w10="urn:schemas-microsoft-com:office:word" xmlns:w="http://schemas.openxmlformats.org/wordprocessingml/2006/main" xmlns:w14="http://schemas.microsoft.com/office/word/2010/wordml" xmlns:w15="http://schemas.microsoft.com/office/word/2012/wordml" xmlns:wpg="http://schemas.microsoft.com/office/word/2010/wordprocessingGroup" xmlns:wpi="http://schemas.microsoft.com/office/word/2010/wordprocessingInk" xmlns:wne="http://schemas.microsoft.com/office/word/2006/wordml" xmlns:wps="http://schemas.microsoft.com/office/word/2010/wordprocessingShape" mc:Ignorable="w14 w15 wp14">
+<w:document xmlns:wpc="http://schemas.microsoft.com/office/word/2010/wordprocessingCanvas" xmlns:cx="http://schemas.microsoft.com/office/drawing/2014/chartex" xmlns:cx1="http://schemas.microsoft.com/office/drawing/2015/9/8/chartex" xmlns:cx2="http://schemas.microsoft.com/office/drawing/2015/10/21/chartex" xmlns:cx3="http://schemas.microsoft.com/office/drawing/2016/5/9/chartex" xmlns:cx4="http://schemas.microsoft.com/office/drawing/2016/5/10/chartex" xmlns:cx5="http://schemas.microsoft.com/office/drawing/2016/5/11/chartex" xmlns:cx6="http://schemas.microsoft.com/office/drawing/2016/5/12/chartex" xmlns:cx7="http://schemas.microsoft.com/office/drawing/2016/5/13/chartex" xmlns:cx8="http://schemas.microsoft.com/office/drawing/2016/5/14/chartex" xmlns:mc="http://schemas.openxmlformats.org/markup-compatibility/2006" xmlns:aink="http://schemas.microsoft.com/office/drawing/2016/ink" xmlns:am3d="http://schemas.microsoft.com/office/drawing/2017/model3d" xmlns:o="urn:schemas-microsoft-com:office:office" xmlns:r="http://schemas.openxmlformats.org/officeDocument/2006/relationships" xmlns:m="http://schemas.openxmlformats.org/officeDocument/2006/math" xmlns:v="urn:schemas-microsoft-com:vml" xmlns:wp14="http://schemas.microsoft.com/office/word/2010/wordprocessingDrawing" xmlns:wp="http://schemas.openxmlformats.org/drawingml/2006/wordprocessingDrawing" xmlns:w10="urn:schemas-microsoft-com:office:word" xmlns:w="http://schemas.openxmlformats.org/wordprocessingml/2006/main" xmlns:w14="http://schemas.microsoft.com/office/word/2010/wordml" xmlns:w15="http://schemas.microsoft.com/office/word/2012/wordml" xmlns:w16cid="http://schemas.microsoft.com/office/word/2016/wordml/cid" xmlns:w16se="http://schemas.microsoft.com/office/word/2015/wordml/symex" xmlns:wpg="http://schemas.microsoft.com/office/word/2010/wordprocessingGroup" xmlns:wpi="http://schemas.microsoft.com/office/word/2010/wordprocessingInk" xmlns:wne="http://schemas.microsoft.com/office/word/2006/wordml" xmlns:wps="http://schemas.microsoft.com/office/word/2010/wordprocessingShape" mc:Ignorable="w14 w15 w16se w16cid wp14">
   <w:body>
     <w:p>
       <w:pPr>
@@ -76,7 +76,6 @@
         </w:rPr>
         <w:t>{</w:t>
       </w:r>
-      <w:proofErr w:type="gramStart"/>
       <w:r>
         <w:rPr>
           <w:rFonts w:ascii="仿宋_GB2312" w:eastAsia="仿宋_GB2312" w:hAnsi="宋体" w:cs="ËÎÌå"/>
@@ -84,17 +83,7 @@
           <w:sz w:val="24"/>
           <w:szCs w:val="24"/>
         </w:rPr>
-        <w:t>{ today</w:t>
-      </w:r>
-      <w:proofErr w:type="gramEnd"/>
-      <w:r>
-        <w:rPr>
-          <w:rFonts w:ascii="仿宋_GB2312" w:eastAsia="仿宋_GB2312" w:hAnsi="宋体" w:cs="ËÎÌå"/>
-          <w:kern w:val="0"/>
-          <w:sz w:val="24"/>
-          <w:szCs w:val="24"/>
-        </w:rPr>
-        <w:t xml:space="preserve"> }}</w:t>
+        <w:t>{ today }}</w:t>
       </w:r>
     </w:p>
     <w:tbl>
@@ -169,18 +158,8 @@
                 <w:sz w:val="24"/>
                 <w:szCs w:val="24"/>
               </w:rPr>
-              <w:t>金属材料</w:t>
-            </w:r>
-            <w:proofErr w:type="gramStart"/>
-            <w:r>
-              <w:rPr>
-                <w:rFonts w:ascii="仿宋_GB2312" w:eastAsia="仿宋_GB2312" w:hAnsi="宋体" w:hint="eastAsia"/>
-                <w:sz w:val="24"/>
-                <w:szCs w:val="24"/>
-              </w:rPr>
-              <w:t>采购室</w:t>
-            </w:r>
-            <w:proofErr w:type="gramEnd"/>
+              <w:t>金属材料采购室</w:t>
+            </w:r>
           </w:p>
         </w:tc>
         <w:tc>
@@ -790,23 +769,13 @@
                 <w:szCs w:val="24"/>
               </w:rPr>
             </w:pPr>
-            <w:proofErr w:type="gramStart"/>
-            <w:r>
-              <w:rPr>
-                <w:rFonts w:ascii="仿宋_GB2312" w:eastAsia="仿宋_GB2312" w:hAnsi="宋体" w:hint="eastAsia"/>
-                <w:sz w:val="24"/>
-                <w:szCs w:val="24"/>
-              </w:rPr>
-              <w:t>询</w:t>
-            </w:r>
-            <w:proofErr w:type="gramEnd"/>
-            <w:r>
-              <w:rPr>
-                <w:rFonts w:ascii="仿宋_GB2312" w:eastAsia="仿宋_GB2312" w:hAnsi="宋体" w:hint="eastAsia"/>
-                <w:sz w:val="24"/>
-                <w:szCs w:val="24"/>
-              </w:rPr>
-              <w:t>报价方式：</w:t>
+            <w:r>
+              <w:rPr>
+                <w:rFonts w:ascii="仿宋_GB2312" w:eastAsia="仿宋_GB2312" w:hAnsi="宋体" w:hint="eastAsia"/>
+                <w:sz w:val="24"/>
+                <w:szCs w:val="24"/>
+              </w:rPr>
+              <w:t>询报价方式：</w:t>
             </w:r>
           </w:p>
           <w:p>
@@ -1209,21 +1178,12 @@
               </w:rPr>
               <w:t xml:space="preserve"> }}</w:t>
             </w:r>
-            <w:proofErr w:type="gramStart"/>
             <w:r>
               <w:rPr>
                 <w:rFonts w:ascii="仿宋_GB2312" w:eastAsia="仿宋_GB2312" w:hAnsi="仿宋_GB2312" w:cs="仿宋_GB2312" w:hint="eastAsia"/>
                 <w:sz w:val="24"/>
               </w:rPr>
-              <w:t>家供应</w:t>
-            </w:r>
-            <w:proofErr w:type="gramEnd"/>
-            <w:r>
-              <w:rPr>
-                <w:rFonts w:ascii="仿宋_GB2312" w:eastAsia="仿宋_GB2312" w:hAnsi="仿宋_GB2312" w:cs="仿宋_GB2312" w:hint="eastAsia"/>
-                <w:sz w:val="24"/>
-              </w:rPr>
-              <w:t>商发出询价，收到有效报价</w:t>
+              <w:t>家供应商发出询价，收到有效报价</w:t>
             </w:r>
             <w:r>
               <w:rPr>
@@ -1691,79 +1651,89 @@
                 <w:sz w:val="24"/>
                 <w:szCs w:val="24"/>
               </w:rPr>
-              <w:t xml:space="preserve"> }} </w:t>
-            </w:r>
-            <w:r>
-              <w:rPr>
-                <w:rFonts w:ascii="仿宋_GB2312" w:eastAsia="仿宋_GB2312" w:hAnsi="宋体" w:hint="eastAsia"/>
-                <w:sz w:val="24"/>
-                <w:szCs w:val="24"/>
-              </w:rPr>
-              <w:t>收到报价，2019年</w:t>
-            </w:r>
-            <w:r>
-              <w:rPr>
-                <w:rFonts w:ascii="仿宋_GB2312" w:eastAsia="仿宋_GB2312" w:hAnsi="宋体" w:hint="eastAsia"/>
-                <w:sz w:val="24"/>
-                <w:szCs w:val="24"/>
-              </w:rPr>
-              <w:t>6</w:t>
-            </w:r>
-            <w:r>
-              <w:rPr>
-                <w:rFonts w:ascii="仿宋_GB2312" w:eastAsia="仿宋_GB2312" w:hAnsi="宋体" w:hint="eastAsia"/>
-                <w:sz w:val="24"/>
-                <w:szCs w:val="24"/>
-              </w:rPr>
-              <w:t>月</w:t>
-            </w:r>
-            <w:r>
-              <w:rPr>
-                <w:rFonts w:ascii="仿宋_GB2312" w:eastAsia="仿宋_GB2312" w:hAnsi="宋体" w:hint="eastAsia"/>
-                <w:sz w:val="24"/>
-                <w:szCs w:val="24"/>
-              </w:rPr>
-              <w:t>12</w:t>
-            </w:r>
-            <w:r>
-              <w:rPr>
-                <w:rFonts w:ascii="仿宋_GB2312" w:eastAsia="仿宋_GB2312" w:hAnsi="宋体" w:hint="eastAsia"/>
-                <w:sz w:val="24"/>
-                <w:szCs w:val="24"/>
-              </w:rPr>
-              <w:t>日中标项发给供应商确认，2019年</w:t>
-            </w:r>
-            <w:r>
-              <w:rPr>
-                <w:rFonts w:ascii="仿宋_GB2312" w:eastAsia="仿宋_GB2312" w:hAnsi="宋体" w:hint="eastAsia"/>
-                <w:sz w:val="24"/>
-                <w:szCs w:val="24"/>
-              </w:rPr>
-              <w:t>6</w:t>
-            </w:r>
-            <w:r>
-              <w:rPr>
-                <w:rFonts w:ascii="仿宋_GB2312" w:eastAsia="仿宋_GB2312" w:hAnsi="宋体" w:hint="eastAsia"/>
-                <w:sz w:val="24"/>
-                <w:szCs w:val="24"/>
-              </w:rPr>
-              <w:t>月</w:t>
-            </w:r>
-            <w:r>
-              <w:rPr>
-                <w:rFonts w:ascii="仿宋_GB2312" w:eastAsia="仿宋_GB2312" w:hAnsi="宋体" w:hint="eastAsia"/>
-                <w:sz w:val="24"/>
-                <w:szCs w:val="24"/>
-              </w:rPr>
-              <w:t>13</w:t>
-            </w:r>
-            <w:r>
-              <w:rPr>
-                <w:rFonts w:ascii="仿宋_GB2312" w:eastAsia="仿宋_GB2312" w:hAnsi="宋体" w:hint="eastAsia"/>
-                <w:sz w:val="24"/>
-                <w:szCs w:val="24"/>
-              </w:rPr>
-              <w:t>日供应商回复确认无误。</w:t>
+              <w:t xml:space="preserve"> }}</w:t>
+            </w:r>
+            <w:r>
+              <w:rPr>
+                <w:rFonts w:ascii="仿宋_GB2312" w:eastAsia="仿宋_GB2312" w:hAnsi="宋体" w:hint="eastAsia"/>
+                <w:sz w:val="24"/>
+                <w:szCs w:val="24"/>
+              </w:rPr>
+              <w:t>收到报价，</w:t>
+            </w:r>
+            <w:r>
+              <w:rPr>
+                <w:rFonts w:ascii="仿宋_GB2312" w:eastAsia="仿宋_GB2312" w:hAnsi="宋体"/>
+                <w:sz w:val="24"/>
+                <w:szCs w:val="24"/>
+              </w:rPr>
+              <w:t>{{ start_day</w:t>
+            </w:r>
+            <w:r>
+              <w:rPr>
+                <w:rFonts w:ascii="仿宋_GB2312" w:eastAsia="仿宋_GB2312" w:hAnsi="宋体"/>
+                <w:sz w:val="24"/>
+                <w:szCs w:val="24"/>
+              </w:rPr>
+              <w:t>2</w:t>
+            </w:r>
+            <w:r>
+              <w:rPr>
+                <w:rFonts w:ascii="仿宋_GB2312" w:eastAsia="仿宋_GB2312" w:hAnsi="宋体"/>
+                <w:sz w:val="24"/>
+                <w:szCs w:val="24"/>
+              </w:rPr>
+              <w:t xml:space="preserve"> }}</w:t>
+            </w:r>
+            <w:r>
+              <w:rPr>
+                <w:rFonts w:ascii="仿宋_GB2312" w:eastAsia="仿宋_GB2312" w:hAnsi="宋体" w:hint="eastAsia"/>
+                <w:sz w:val="24"/>
+                <w:szCs w:val="24"/>
+              </w:rPr>
+              <w:t>中标项发给供应商确认，</w:t>
+            </w:r>
+            <w:r>
+              <w:rPr>
+                <w:rFonts w:ascii="仿宋_GB2312" w:eastAsia="仿宋_GB2312" w:hAnsi="宋体"/>
+                <w:sz w:val="24"/>
+                <w:szCs w:val="24"/>
+              </w:rPr>
+              <w:t>{{ end_day</w:t>
+            </w:r>
+            <w:r>
+              <w:rPr>
+                <w:rFonts w:ascii="仿宋_GB2312" w:eastAsia="仿宋_GB2312" w:hAnsi="宋体"/>
+                <w:sz w:val="24"/>
+                <w:szCs w:val="24"/>
+              </w:rPr>
+              <w:t>2</w:t>
+            </w:r>
+            <w:r>
+              <w:rPr>
+                <w:rFonts w:ascii="仿宋_GB2312" w:eastAsia="仿宋_GB2312" w:hAnsi="宋体"/>
+                <w:sz w:val="24"/>
+                <w:szCs w:val="24"/>
+              </w:rPr>
+              <w:t xml:space="preserve"> }}</w:t>
+            </w:r>
+            <w:r>
+              <w:rPr>
+                <w:rFonts w:ascii="仿宋_GB2312" w:eastAsia="仿宋_GB2312" w:hAnsi="宋体" w:hint="eastAsia"/>
+                <w:sz w:val="24"/>
+                <w:szCs w:val="24"/>
+              </w:rPr>
+              <w:t>供应商</w:t>
+            </w:r>
+            <w:bookmarkStart w:id="0" w:name="_GoBack"/>
+            <w:bookmarkEnd w:id="0"/>
+            <w:r>
+              <w:rPr>
+                <w:rFonts w:ascii="仿宋_GB2312" w:eastAsia="仿宋_GB2312" w:hAnsi="宋体" w:hint="eastAsia"/>
+                <w:sz w:val="24"/>
+                <w:szCs w:val="24"/>
+              </w:rPr>
+              <w:t>回复确认无误。</w:t>
             </w:r>
           </w:p>
           <w:p>
@@ -1853,17 +1823,7 @@
                 <w:sz w:val="24"/>
                 <w:szCs w:val="24"/>
               </w:rPr>
-              <w:t>以下内容仅针对人民</w:t>
-            </w:r>
-            <w:bookmarkStart w:id="0" w:name="_GoBack"/>
-            <w:bookmarkEnd w:id="0"/>
-            <w:r>
-              <w:rPr>
-                <w:rFonts w:ascii="仿宋_GB2312" w:eastAsia="仿宋_GB2312" w:hAnsi="仿宋_GB2312" w:hint="eastAsia"/>
-                <w:sz w:val="24"/>
-                <w:szCs w:val="24"/>
-              </w:rPr>
-              <w:t>币2万元以下能及时结清的货架产品订货单审核</w:t>
+              <w:t>以下内容仅针对人民币2万元以下能及时结清的货架产品订货单审核</w:t>
             </w:r>
           </w:p>
           <w:p>
@@ -1909,23 +1869,13 @@
                 <w:szCs w:val="24"/>
               </w:rPr>
             </w:pPr>
-            <w:proofErr w:type="gramStart"/>
             <w:r>
               <w:rPr>
                 <w:rFonts w:ascii="仿宋_GB2312" w:eastAsia="仿宋_GB2312" w:hint="eastAsia"/>
                 <w:sz w:val="24"/>
                 <w:szCs w:val="24"/>
               </w:rPr>
-              <w:t>采购室</w:t>
-            </w:r>
-            <w:proofErr w:type="gramEnd"/>
-            <w:r>
-              <w:rPr>
-                <w:rFonts w:ascii="仿宋_GB2312" w:eastAsia="仿宋_GB2312" w:hint="eastAsia"/>
-                <w:sz w:val="24"/>
-                <w:szCs w:val="24"/>
-              </w:rPr>
-              <w:t>主任/主管审核</w:t>
+              <w:t>采购室主任/主管审核</w:t>
             </w:r>
           </w:p>
         </w:tc>
@@ -2108,7 +2058,7 @@
 </file>
 
 <file path=word/endnotes.xml><?xml version="1.0" encoding="utf-8"?>
-<w:endnotes xmlns:wpc="http://schemas.microsoft.com/office/word/2010/wordprocessingCanvas" xmlns:mc="http://schemas.openxmlformats.org/markup-compatibility/2006" xmlns:o="urn:schemas-microsoft-com:office:office" xmlns:r="http://schemas.openxmlformats.org/officeDocument/2006/relationships" xmlns:m="http://schemas.openxmlformats.org/officeDocument/2006/math" xmlns:v="urn:schemas-microsoft-com:vml" xmlns:wp14="http://schemas.microsoft.com/office/word/2010/wordprocessingDrawing" xmlns:wp="http://schemas.openxmlformats.org/drawingml/2006/wordprocessingDrawing" xmlns:w10="urn:schemas-microsoft-com:office:word" xmlns:w="http://schemas.openxmlformats.org/wordprocessingml/2006/main" xmlns:w14="http://schemas.microsoft.com/office/word/2010/wordml" xmlns:w15="http://schemas.microsoft.com/office/word/2012/wordml" xmlns:wpg="http://schemas.microsoft.com/office/word/2010/wordprocessingGroup" xmlns:wpi="http://schemas.microsoft.com/office/word/2010/wordprocessingInk" xmlns:wne="http://schemas.microsoft.com/office/word/2006/wordml" xmlns:wps="http://schemas.microsoft.com/office/word/2010/wordprocessingShape" mc:Ignorable="w14 w15 wp14">
+<w:endnotes xmlns:wpc="http://schemas.microsoft.com/office/word/2010/wordprocessingCanvas" xmlns:cx="http://schemas.microsoft.com/office/drawing/2014/chartex" xmlns:cx1="http://schemas.microsoft.com/office/drawing/2015/9/8/chartex" xmlns:cx2="http://schemas.microsoft.com/office/drawing/2015/10/21/chartex" xmlns:cx3="http://schemas.microsoft.com/office/drawing/2016/5/9/chartex" xmlns:cx4="http://schemas.microsoft.com/office/drawing/2016/5/10/chartex" xmlns:cx5="http://schemas.microsoft.com/office/drawing/2016/5/11/chartex" xmlns:cx6="http://schemas.microsoft.com/office/drawing/2016/5/12/chartex" xmlns:cx7="http://schemas.microsoft.com/office/drawing/2016/5/13/chartex" xmlns:cx8="http://schemas.microsoft.com/office/drawing/2016/5/14/chartex" xmlns:mc="http://schemas.openxmlformats.org/markup-compatibility/2006" xmlns:aink="http://schemas.microsoft.com/office/drawing/2016/ink" xmlns:am3d="http://schemas.microsoft.com/office/drawing/2017/model3d" xmlns:o="urn:schemas-microsoft-com:office:office" xmlns:r="http://schemas.openxmlformats.org/officeDocument/2006/relationships" xmlns:m="http://schemas.openxmlformats.org/officeDocument/2006/math" xmlns:v="urn:schemas-microsoft-com:vml" xmlns:wp14="http://schemas.microsoft.com/office/word/2010/wordprocessingDrawing" xmlns:wp="http://schemas.openxmlformats.org/drawingml/2006/wordprocessingDrawing" xmlns:w10="urn:schemas-microsoft-com:office:word" xmlns:w="http://schemas.openxmlformats.org/wordprocessingml/2006/main" xmlns:w14="http://schemas.microsoft.com/office/word/2010/wordml" xmlns:w15="http://schemas.microsoft.com/office/word/2012/wordml" xmlns:w16cid="http://schemas.microsoft.com/office/word/2016/wordml/cid" xmlns:w16se="http://schemas.microsoft.com/office/word/2015/wordml/symex" xmlns:wpg="http://schemas.microsoft.com/office/word/2010/wordprocessingGroup" xmlns:wpi="http://schemas.microsoft.com/office/word/2010/wordprocessingInk" xmlns:wne="http://schemas.microsoft.com/office/word/2006/wordml" xmlns:wps="http://schemas.microsoft.com/office/word/2010/wordprocessingShape" mc:Ignorable="w14 w15 w16se w16cid wp14">
   <w:endnote w:type="separator" w:id="-1">
     <w:p>
       <w:r>
@@ -2127,10 +2077,10 @@
 </file>
 
 <file path=word/footer1.xml><?xml version="1.0" encoding="utf-8"?>
-<w:ftr xmlns:wpc="http://schemas.microsoft.com/office/word/2010/wordprocessingCanvas" xmlns:mc="http://schemas.openxmlformats.org/markup-compatibility/2006" xmlns:o="urn:schemas-microsoft-com:office:office" xmlns:r="http://schemas.openxmlformats.org/officeDocument/2006/relationships" xmlns:m="http://schemas.openxmlformats.org/officeDocument/2006/math" xmlns:v="urn:schemas-microsoft-com:vml" xmlns:wp14="http://schemas.microsoft.com/office/word/2010/wordprocessingDrawing" xmlns:wp="http://schemas.openxmlformats.org/drawingml/2006/wordprocessingDrawing" xmlns:w10="urn:schemas-microsoft-com:office:word" xmlns:w="http://schemas.openxmlformats.org/wordprocessingml/2006/main" xmlns:w14="http://schemas.microsoft.com/office/word/2010/wordml" xmlns:w15="http://schemas.microsoft.com/office/word/2012/wordml" xmlns:wpg="http://schemas.microsoft.com/office/word/2010/wordprocessingGroup" xmlns:wpi="http://schemas.microsoft.com/office/word/2010/wordprocessingInk" xmlns:wne="http://schemas.microsoft.com/office/word/2006/wordml" xmlns:wps="http://schemas.microsoft.com/office/word/2010/wordprocessingShape" mc:Ignorable="w14 w15 wp14">
+<w:ftr xmlns:wpc="http://schemas.microsoft.com/office/word/2010/wordprocessingCanvas" xmlns:cx="http://schemas.microsoft.com/office/drawing/2014/chartex" xmlns:cx1="http://schemas.microsoft.com/office/drawing/2015/9/8/chartex" xmlns:cx2="http://schemas.microsoft.com/office/drawing/2015/10/21/chartex" xmlns:cx3="http://schemas.microsoft.com/office/drawing/2016/5/9/chartex" xmlns:cx4="http://schemas.microsoft.com/office/drawing/2016/5/10/chartex" xmlns:cx5="http://schemas.microsoft.com/office/drawing/2016/5/11/chartex" xmlns:cx6="http://schemas.microsoft.com/office/drawing/2016/5/12/chartex" xmlns:cx7="http://schemas.microsoft.com/office/drawing/2016/5/13/chartex" xmlns:cx8="http://schemas.microsoft.com/office/drawing/2016/5/14/chartex" xmlns:mc="http://schemas.openxmlformats.org/markup-compatibility/2006" xmlns:aink="http://schemas.microsoft.com/office/drawing/2016/ink" xmlns:am3d="http://schemas.microsoft.com/office/drawing/2017/model3d" xmlns:o="urn:schemas-microsoft-com:office:office" xmlns:r="http://schemas.openxmlformats.org/officeDocument/2006/relationships" xmlns:m="http://schemas.openxmlformats.org/officeDocument/2006/math" xmlns:v="urn:schemas-microsoft-com:vml" xmlns:wp14="http://schemas.microsoft.com/office/word/2010/wordprocessingDrawing" xmlns:wp="http://schemas.openxmlformats.org/drawingml/2006/wordprocessingDrawing" xmlns:w10="urn:schemas-microsoft-com:office:word" xmlns:w="http://schemas.openxmlformats.org/wordprocessingml/2006/main" xmlns:w14="http://schemas.microsoft.com/office/word/2010/wordml" xmlns:w15="http://schemas.microsoft.com/office/word/2012/wordml" xmlns:w16cid="http://schemas.microsoft.com/office/word/2016/wordml/cid" xmlns:w16se="http://schemas.microsoft.com/office/word/2015/wordml/symex" xmlns:wpg="http://schemas.microsoft.com/office/word/2010/wordprocessingGroup" xmlns:wpi="http://schemas.microsoft.com/office/word/2010/wordprocessingInk" xmlns:wne="http://schemas.microsoft.com/office/word/2006/wordml" xmlns:wps="http://schemas.microsoft.com/office/word/2010/wordprocessingShape" mc:Ignorable="w14 w15 w16se w16cid wp14">
   <w:p>
     <w:pPr>
-      <w:pStyle w:val="a5"/>
+      <w:pStyle w:val="a6"/>
       <w:jc w:val="center"/>
       <w:rPr>
         <w:rFonts w:ascii="黑体" w:eastAsia="黑体"/>
@@ -2145,14 +2095,14 @@
   </w:p>
   <w:p>
     <w:pPr>
-      <w:pStyle w:val="a5"/>
+      <w:pStyle w:val="a6"/>
     </w:pPr>
   </w:p>
 </w:ftr>
 </file>
 
 <file path=word/footnotes.xml><?xml version="1.0" encoding="utf-8"?>
-<w:footnotes xmlns:wpc="http://schemas.microsoft.com/office/word/2010/wordprocessingCanvas" xmlns:mc="http://schemas.openxmlformats.org/markup-compatibility/2006" xmlns:o="urn:schemas-microsoft-com:office:office" xmlns:r="http://schemas.openxmlformats.org/officeDocument/2006/relationships" xmlns:m="http://schemas.openxmlformats.org/officeDocument/2006/math" xmlns:v="urn:schemas-microsoft-com:vml" xmlns:wp14="http://schemas.microsoft.com/office/word/2010/wordprocessingDrawing" xmlns:wp="http://schemas.openxmlformats.org/drawingml/2006/wordprocessingDrawing" xmlns:w10="urn:schemas-microsoft-com:office:word" xmlns:w="http://schemas.openxmlformats.org/wordprocessingml/2006/main" xmlns:w14="http://schemas.microsoft.com/office/word/2010/wordml" xmlns:w15="http://schemas.microsoft.com/office/word/2012/wordml" xmlns:wpg="http://schemas.microsoft.com/office/word/2010/wordprocessingGroup" xmlns:wpi="http://schemas.microsoft.com/office/word/2010/wordprocessingInk" xmlns:wne="http://schemas.microsoft.com/office/word/2006/wordml" xmlns:wps="http://schemas.microsoft.com/office/word/2010/wordprocessingShape" mc:Ignorable="w14 w15 wp14">
+<w:footnotes xmlns:wpc="http://schemas.microsoft.com/office/word/2010/wordprocessingCanvas" xmlns:cx="http://schemas.microsoft.com/office/drawing/2014/chartex" xmlns:cx1="http://schemas.microsoft.com/office/drawing/2015/9/8/chartex" xmlns:cx2="http://schemas.microsoft.com/office/drawing/2015/10/21/chartex" xmlns:cx3="http://schemas.microsoft.com/office/drawing/2016/5/9/chartex" xmlns:cx4="http://schemas.microsoft.com/office/drawing/2016/5/10/chartex" xmlns:cx5="http://schemas.microsoft.com/office/drawing/2016/5/11/chartex" xmlns:cx6="http://schemas.microsoft.com/office/drawing/2016/5/12/chartex" xmlns:cx7="http://schemas.microsoft.com/office/drawing/2016/5/13/chartex" xmlns:cx8="http://schemas.microsoft.com/office/drawing/2016/5/14/chartex" xmlns:mc="http://schemas.openxmlformats.org/markup-compatibility/2006" xmlns:aink="http://schemas.microsoft.com/office/drawing/2016/ink" xmlns:am3d="http://schemas.microsoft.com/office/drawing/2017/model3d" xmlns:o="urn:schemas-microsoft-com:office:office" xmlns:r="http://schemas.openxmlformats.org/officeDocument/2006/relationships" xmlns:m="http://schemas.openxmlformats.org/officeDocument/2006/math" xmlns:v="urn:schemas-microsoft-com:vml" xmlns:wp14="http://schemas.microsoft.com/office/word/2010/wordprocessingDrawing" xmlns:wp="http://schemas.openxmlformats.org/drawingml/2006/wordprocessingDrawing" xmlns:w10="urn:schemas-microsoft-com:office:word" xmlns:w="http://schemas.openxmlformats.org/wordprocessingml/2006/main" xmlns:w14="http://schemas.microsoft.com/office/word/2010/wordml" xmlns:w15="http://schemas.microsoft.com/office/word/2012/wordml" xmlns:w16cid="http://schemas.microsoft.com/office/word/2016/wordml/cid" xmlns:w16se="http://schemas.microsoft.com/office/word/2015/wordml/symex" xmlns:wpg="http://schemas.microsoft.com/office/word/2010/wordprocessingGroup" xmlns:wpi="http://schemas.microsoft.com/office/word/2010/wordprocessingInk" xmlns:wne="http://schemas.microsoft.com/office/word/2006/wordml" xmlns:wps="http://schemas.microsoft.com/office/word/2010/wordprocessingShape" mc:Ignorable="w14 w15 w16se w16cid wp14">
   <w:footnote w:type="separator" w:id="-1">
     <w:p>
       <w:r>
@@ -2171,7 +2121,7 @@
 </file>
 
 <file path=word/numbering.xml><?xml version="1.0" encoding="utf-8"?>
-<w:numbering xmlns:wpc="http://schemas.microsoft.com/office/word/2010/wordprocessingCanvas" xmlns:mc="http://schemas.openxmlformats.org/markup-compatibility/2006" xmlns:o="urn:schemas-microsoft-com:office:office" xmlns:r="http://schemas.openxmlformats.org/officeDocument/2006/relationships" xmlns:m="http://schemas.openxmlformats.org/officeDocument/2006/math" xmlns:v="urn:schemas-microsoft-com:vml" xmlns:wp14="http://schemas.microsoft.com/office/word/2010/wordprocessingDrawing" xmlns:wp="http://schemas.openxmlformats.org/drawingml/2006/wordprocessingDrawing" xmlns:w10="urn:schemas-microsoft-com:office:word" xmlns:w="http://schemas.openxmlformats.org/wordprocessingml/2006/main" xmlns:w14="http://schemas.microsoft.com/office/word/2010/wordml" xmlns:w15="http://schemas.microsoft.com/office/word/2012/wordml" xmlns:wpg="http://schemas.microsoft.com/office/word/2010/wordprocessingGroup" xmlns:wpi="http://schemas.microsoft.com/office/word/2010/wordprocessingInk" xmlns:wne="http://schemas.microsoft.com/office/word/2006/wordml" xmlns:wps="http://schemas.microsoft.com/office/word/2010/wordprocessingShape" mc:Ignorable="w14 w15 wp14">
+<w:numbering xmlns:wpc="http://schemas.microsoft.com/office/word/2010/wordprocessingCanvas" xmlns:cx="http://schemas.microsoft.com/office/drawing/2014/chartex" xmlns:cx1="http://schemas.microsoft.com/office/drawing/2015/9/8/chartex" xmlns:cx2="http://schemas.microsoft.com/office/drawing/2015/10/21/chartex" xmlns:cx3="http://schemas.microsoft.com/office/drawing/2016/5/9/chartex" xmlns:cx4="http://schemas.microsoft.com/office/drawing/2016/5/10/chartex" xmlns:cx5="http://schemas.microsoft.com/office/drawing/2016/5/11/chartex" xmlns:cx6="http://schemas.microsoft.com/office/drawing/2016/5/12/chartex" xmlns:cx7="http://schemas.microsoft.com/office/drawing/2016/5/13/chartex" xmlns:cx8="http://schemas.microsoft.com/office/drawing/2016/5/14/chartex" xmlns:mc="http://schemas.openxmlformats.org/markup-compatibility/2006" xmlns:aink="http://schemas.microsoft.com/office/drawing/2016/ink" xmlns:am3d="http://schemas.microsoft.com/office/drawing/2017/model3d" xmlns:o="urn:schemas-microsoft-com:office:office" xmlns:r="http://schemas.openxmlformats.org/officeDocument/2006/relationships" xmlns:m="http://schemas.openxmlformats.org/officeDocument/2006/math" xmlns:v="urn:schemas-microsoft-com:vml" xmlns:wp14="http://schemas.microsoft.com/office/word/2010/wordprocessingDrawing" xmlns:wp="http://schemas.openxmlformats.org/drawingml/2006/wordprocessingDrawing" xmlns:w10="urn:schemas-microsoft-com:office:word" xmlns:w="http://schemas.openxmlformats.org/wordprocessingml/2006/main" xmlns:w14="http://schemas.microsoft.com/office/word/2010/wordml" xmlns:w15="http://schemas.microsoft.com/office/word/2012/wordml" xmlns:w16cid="http://schemas.microsoft.com/office/word/2016/wordml/cid" xmlns:w16se="http://schemas.microsoft.com/office/word/2015/wordml/symex" xmlns:wpg="http://schemas.microsoft.com/office/word/2010/wordprocessingGroup" xmlns:wpi="http://schemas.microsoft.com/office/word/2010/wordprocessingInk" xmlns:wne="http://schemas.microsoft.com/office/word/2006/wordml" xmlns:wps="http://schemas.microsoft.com/office/word/2010/wordprocessingShape" mc:Ignorable="w14 w15 w16se w16cid wp14">
   <w:abstractNum w:abstractNumId="0" w15:restartNumberingAfterBreak="0">
     <w:nsid w:val="07BD1695"/>
     <w:multiLevelType w:val="hybridMultilevel"/>
@@ -2268,7 +2218,7 @@
 </file>
 
 <file path=word/styles.xml><?xml version="1.0" encoding="utf-8"?>
-<w:styles xmlns:mc="http://schemas.openxmlformats.org/markup-compatibility/2006" xmlns:r="http://schemas.openxmlformats.org/officeDocument/2006/relationships" xmlns:w="http://schemas.openxmlformats.org/wordprocessingml/2006/main" xmlns:w14="http://schemas.microsoft.com/office/word/2010/wordml" xmlns:w15="http://schemas.microsoft.com/office/word/2012/wordml" mc:Ignorable="w14 w15">
+<w:styles xmlns:mc="http://schemas.openxmlformats.org/markup-compatibility/2006" xmlns:r="http://schemas.openxmlformats.org/officeDocument/2006/relationships" xmlns:w="http://schemas.openxmlformats.org/wordprocessingml/2006/main" xmlns:w14="http://schemas.microsoft.com/office/word/2010/wordml" xmlns:w15="http://schemas.microsoft.com/office/word/2012/wordml" xmlns:w16cid="http://schemas.microsoft.com/office/word/2016/wordml/cid" xmlns:w16se="http://schemas.microsoft.com/office/word/2015/wordml/symex" mc:Ignorable="w14 w15 w16se w16cid">
   <w:docDefaults>
     <w:rPrDefault>
       <w:rPr>
@@ -2278,7 +2228,7 @@
     </w:rPrDefault>
     <w:pPrDefault/>
   </w:docDefaults>
-  <w:latentStyles w:defLockedState="0" w:defUIPriority="0" w:defSemiHidden="0" w:defUnhideWhenUsed="0" w:defQFormat="0" w:count="371">
+  <w:latentStyles w:defLockedState="0" w:defUIPriority="0" w:defSemiHidden="0" w:defUnhideWhenUsed="0" w:defQFormat="0" w:count="376">
     <w:lsdException w:name="Normal" w:qFormat="1"/>
     <w:lsdException w:name="heading 1" w:qFormat="1"/>
     <w:lsdException w:name="heading 2" w:semiHidden="1" w:unhideWhenUsed="1" w:qFormat="1"/>
@@ -2642,6 +2592,11 @@
     <w:lsdException w:name="List Table 5 Dark Accent 6" w:uiPriority="50"/>
     <w:lsdException w:name="List Table 6 Colorful Accent 6" w:uiPriority="51"/>
     <w:lsdException w:name="List Table 7 Colorful Accent 6" w:uiPriority="52"/>
+    <w:lsdException w:name="Mention" w:semiHidden="1" w:uiPriority="99" w:unhideWhenUsed="1"/>
+    <w:lsdException w:name="Smart Hyperlink" w:semiHidden="1" w:uiPriority="99" w:unhideWhenUsed="1"/>
+    <w:lsdException w:name="Hashtag" w:semiHidden="1" w:uiPriority="99" w:unhideWhenUsed="1"/>
+    <w:lsdException w:name="Unresolved Mention" w:semiHidden="1" w:uiPriority="99" w:unhideWhenUsed="1"/>
+    <w:lsdException w:name="Smart Link" w:semiHidden="1" w:uiPriority="99" w:unhideWhenUsed="1"/>
   </w:latentStyles>
   <w:style w:type="paragraph" w:default="1" w:styleId="a">
     <w:name w:val="Normal"/>
@@ -2696,7 +2651,7 @@
   <w:style w:type="paragraph" w:styleId="a4">
     <w:name w:val="header"/>
     <w:basedOn w:val="a"/>
-    <w:link w:val="Char"/>
+    <w:link w:val="a5"/>
     <w:rsid w:val="00D03D59"/>
     <w:pPr>
       <w:pBdr>
@@ -2714,8 +2669,8 @@
       <w:szCs w:val="18"/>
     </w:rPr>
   </w:style>
-  <w:style w:type="character" w:customStyle="1" w:styleId="Char">
-    <w:name w:val="页眉 Char"/>
+  <w:style w:type="character" w:customStyle="1" w:styleId="a5">
+    <w:name w:val="页眉 字符"/>
     <w:basedOn w:val="a0"/>
     <w:link w:val="a4"/>
     <w:rsid w:val="00D03D59"/>
@@ -2725,10 +2680,10 @@
       <w:szCs w:val="18"/>
     </w:rPr>
   </w:style>
-  <w:style w:type="paragraph" w:styleId="a5">
+  <w:style w:type="paragraph" w:styleId="a6">
     <w:name w:val="footer"/>
     <w:basedOn w:val="a"/>
-    <w:link w:val="Char0"/>
+    <w:link w:val="a7"/>
     <w:rsid w:val="00D03D59"/>
     <w:pPr>
       <w:tabs>
@@ -2743,10 +2698,10 @@
       <w:szCs w:val="18"/>
     </w:rPr>
   </w:style>
-  <w:style w:type="character" w:customStyle="1" w:styleId="Char0">
-    <w:name w:val="页脚 Char"/>
+  <w:style w:type="character" w:customStyle="1" w:styleId="a7">
+    <w:name w:val="页脚 字符"/>
     <w:basedOn w:val="a0"/>
-    <w:link w:val="a5"/>
+    <w:link w:val="a6"/>
     <w:uiPriority w:val="99"/>
     <w:rsid w:val="00D03D59"/>
     <w:rPr>
@@ -2755,7 +2710,7 @@
       <w:szCs w:val="18"/>
     </w:rPr>
   </w:style>
-  <w:style w:type="paragraph" w:styleId="a6">
+  <w:style w:type="paragraph" w:styleId="a8">
     <w:name w:val="No Spacing"/>
     <w:uiPriority w:val="1"/>
     <w:qFormat/>
@@ -2769,7 +2724,7 @@
       <w:sz w:val="21"/>
     </w:rPr>
   </w:style>
-  <w:style w:type="character" w:styleId="a7">
+  <w:style w:type="character" w:styleId="a9">
     <w:name w:val="Subtle Emphasis"/>
     <w:basedOn w:val="a0"/>
     <w:uiPriority w:val="19"/>
@@ -2781,7 +2736,7 @@
       <w:color w:val="808080"/>
     </w:rPr>
   </w:style>
-  <w:style w:type="character" w:styleId="a8">
+  <w:style w:type="character" w:styleId="aa">
     <w:name w:val="Hyperlink"/>
     <w:basedOn w:val="a0"/>
     <w:uiPriority w:val="99"/>
@@ -2795,7 +2750,7 @@
       <w:effect w:val="none"/>
     </w:rPr>
   </w:style>
-  <w:style w:type="table" w:styleId="a9">
+  <w:style w:type="table" w:styleId="ab">
     <w:name w:val="Table Grid"/>
     <w:basedOn w:val="a1"/>
     <w:rsid w:val="00F8077B"/>

</xml_diff>